<commit_message>
Fix Grammer of action plan
</commit_message>
<xml_diff>
--- a/6팀 추진계획서.docx
+++ b/6팀 추진계획서.docx
@@ -420,7 +420,9 @@
     <w:sdt>
       <w:sdtPr>
         <w:rPr>
-          <w:rFonts w:cstheme="minorBidi" w:hint="eastAsia"/>
+          <w:rFonts w:asciiTheme="minorHAnsi" w:eastAsiaTheme="minorEastAsia" w:hAnsiTheme="minorHAnsi" w:cstheme="minorBidi" w:hint="eastAsia"/>
+          <w:b w:val="0"/>
+          <w:bCs w:val="0"/>
           <w:sz w:val="20"/>
           <w:szCs w:val="22"/>
           <w:lang w:val="ko-KR"/>
@@ -434,8 +436,6 @@
       <w:sdtEndPr>
         <w:rPr>
           <w:rFonts w:eastAsiaTheme="majorHAnsi"/>
-          <w:b w:val="0"/>
-          <w:bCs w:val="0"/>
         </w:rPr>
       </w:sdtEndPr>
       <w:sdtContent>
@@ -503,31 +503,7 @@
                 <w:rFonts w:eastAsiaTheme="minorHAnsi" w:hint="eastAsia"/>
                 <w:noProof/>
               </w:rPr>
-              <w:t xml:space="preserve"> 게임</w:t>
-            </w:r>
-            <w:r>
-              <w:rPr>
-                <w:rStyle w:val="a3"/>
-                <w:rFonts w:eastAsiaTheme="minorHAnsi" w:hint="eastAsia"/>
-                <w:noProof/>
-              </w:rPr>
-              <w:t xml:space="preserve"> </w:t>
-            </w:r>
-            <w:r>
-              <w:rPr>
-                <w:rStyle w:val="a3"/>
-                <w:rFonts w:eastAsiaTheme="minorHAnsi" w:hint="eastAsia"/>
-                <w:noProof/>
-              </w:rPr>
-              <w:t>기</w:t>
-            </w:r>
-            <w:r>
-              <w:rPr>
-                <w:rStyle w:val="a3"/>
-                <w:rFonts w:eastAsiaTheme="minorHAnsi" w:hint="eastAsia"/>
-                <w:noProof/>
-              </w:rPr>
-              <w:t>획</w:t>
+              <w:t xml:space="preserve"> 게임 기획</w:t>
             </w:r>
             <w:r>
               <w:rPr>
@@ -588,15 +564,7 @@
                 <w:rFonts w:eastAsiaTheme="minorHAnsi" w:hint="eastAsia"/>
                 <w:noProof/>
               </w:rPr>
-              <w:t xml:space="preserve"> 게임 개</w:t>
-            </w:r>
-            <w:r>
-              <w:rPr>
-                <w:rStyle w:val="a3"/>
-                <w:rFonts w:eastAsiaTheme="minorHAnsi" w:hint="eastAsia"/>
-                <w:noProof/>
-              </w:rPr>
-              <w:t>요</w:t>
+              <w:t xml:space="preserve"> 게임 개요</w:t>
             </w:r>
             <w:r>
               <w:rPr>
@@ -649,15 +617,7 @@
                 <w:rFonts w:eastAsiaTheme="minorHAnsi"/>
                 <w:noProof/>
               </w:rPr>
-              <w:t>.</w:t>
-            </w:r>
-            <w:r>
-              <w:rPr>
-                <w:rStyle w:val="a3"/>
-                <w:rFonts w:eastAsiaTheme="minorHAnsi"/>
-                <w:noProof/>
-              </w:rPr>
-              <w:t>2</w:t>
+              <w:t>.2</w:t>
             </w:r>
             <w:r>
               <w:rPr>
@@ -673,15 +633,7 @@
                 <w:rFonts w:eastAsiaTheme="minorHAnsi" w:hint="eastAsia"/>
                 <w:noProof/>
               </w:rPr>
-              <w:t>조작 방</w:t>
-            </w:r>
-            <w:r>
-              <w:rPr>
-                <w:rStyle w:val="a3"/>
-                <w:rFonts w:eastAsiaTheme="minorHAnsi" w:hint="eastAsia"/>
-                <w:noProof/>
-              </w:rPr>
-              <w:t>법</w:t>
+              <w:t>조작 방법</w:t>
             </w:r>
             <w:r>
               <w:rPr>
@@ -733,15 +685,7 @@
                 <w:rFonts w:eastAsiaTheme="minorHAnsi"/>
                 <w:noProof/>
               </w:rPr>
-              <w:t>.</w:t>
-            </w:r>
-            <w:r>
-              <w:rPr>
-                <w:rStyle w:val="a3"/>
-                <w:rFonts w:eastAsiaTheme="minorHAnsi"/>
-                <w:noProof/>
-              </w:rPr>
-              <w:t>3</w:t>
+              <w:t>.3</w:t>
             </w:r>
             <w:r>
               <w:rPr>
@@ -1509,13 +1453,7 @@
         </w:rPr>
       </w:pPr>
     </w:p>
-    <w:p>
-      <w:pPr>
-        <w:rPr>
-          <w:rFonts w:hint="eastAsia"/>
-        </w:rPr>
-      </w:pPr>
-    </w:p>
+    <w:p/>
     <w:p>
       <w:pPr>
         <w:pStyle w:val="a4"/>
@@ -1677,13 +1615,7 @@
     <w:p/>
     <w:p/>
     <w:p/>
-    <w:p>
-      <w:pPr>
-        <w:rPr>
-          <w:rFonts w:hint="eastAsia"/>
-        </w:rPr>
-      </w:pPr>
-    </w:p>
+    <w:p/>
     <w:p>
       <w:pPr>
         <w:pStyle w:val="a4"/>
@@ -1799,6 +1731,12 @@
               <w:t>위</w:t>
             </w:r>
             <w:r>
+              <w:rPr>
+                <w:rFonts w:hint="eastAsia"/>
+              </w:rPr>
+              <w:t>쪽</w:t>
+            </w:r>
+            <w:r>
               <w:t>/</w:t>
             </w:r>
             <w:r>
@@ -1814,7 +1752,19 @@
               <w:rPr>
                 <w:rFonts w:hint="eastAsia"/>
               </w:rPr>
-              <w:t>왼/S</w:t>
+              <w:t>왼</w:t>
+            </w:r>
+            <w:r>
+              <w:rPr>
+                <w:rFonts w:hint="eastAsia"/>
+              </w:rPr>
+              <w:t>쪽</w:t>
+            </w:r>
+            <w:r>
+              <w:rPr>
+                <w:rFonts w:hint="eastAsia"/>
+              </w:rPr>
+              <w:t>/S</w:t>
             </w:r>
             <w:r>
               <w:t>-</w:t>
@@ -1823,7 +1773,13 @@
               <w:rPr>
                 <w:rFonts w:hint="eastAsia"/>
               </w:rPr>
-              <w:t>뒤/</w:t>
+              <w:t>아래쪽</w:t>
+            </w:r>
+            <w:r>
+              <w:rPr>
+                <w:rFonts w:hint="eastAsia"/>
+              </w:rPr>
+              <w:t>/</w:t>
             </w:r>
             <w:r>
               <w:t>D-</w:t>
@@ -1833,6 +1789,12 @@
                 <w:rFonts w:hint="eastAsia"/>
               </w:rPr>
               <w:t>오</w:t>
+            </w:r>
+            <w:r>
+              <w:rPr>
+                <w:rFonts w:hint="eastAsia"/>
+              </w:rPr>
+              <w:t>른쪽</w:t>
             </w:r>
           </w:p>
         </w:tc>
@@ -2112,10 +2074,16 @@
               <w:rPr>
                 <w:rFonts w:hint="eastAsia"/>
               </w:rPr>
-              <w:t xml:space="preserve">플레이어 </w:t>
-            </w:r>
-            <w:r>
-              <w:t xml:space="preserve">1 </w:t>
+              <w:t>플레이어</w:t>
+            </w:r>
+            <w:r>
+              <w:rPr>
+                <w:rFonts w:hint="eastAsia"/>
+              </w:rPr>
+              <w:t xml:space="preserve"> </w:t>
+            </w:r>
+            <w:r>
+              <w:t>1</w:t>
             </w:r>
             <w:r>
               <w:rPr>
@@ -2229,7 +2197,7 @@
               <w:t xml:space="preserve">플레이어 </w:t>
             </w:r>
             <w:r>
-              <w:t xml:space="preserve">2 </w:t>
+              <w:t>2</w:t>
             </w:r>
             <w:r>
               <w:rPr>
@@ -2354,7 +2322,19 @@
               <w:rPr>
                 <w:rFonts w:hint="eastAsia"/>
               </w:rPr>
-              <w:t>플레이어 간의 전투시 전략적으로 이용이 가능하다.</w:t>
+              <w:t>플레이어 간의 전투</w:t>
+            </w:r>
+            <w:r>
+              <w:rPr>
+                <w:rFonts w:hint="eastAsia"/>
+              </w:rPr>
+              <w:t xml:space="preserve"> </w:t>
+            </w:r>
+            <w:r>
+              <w:rPr>
+                <w:rFonts w:hint="eastAsia"/>
+              </w:rPr>
+              <w:t>시 전략적으로 이용이 가능하다.</w:t>
             </w:r>
           </w:p>
         </w:tc>
@@ -2476,13 +2456,7 @@
     <w:p/>
     <w:p/>
     <w:p/>
-    <w:p>
-      <w:pPr>
-        <w:rPr>
-          <w:rFonts w:hint="eastAsia"/>
-        </w:rPr>
-      </w:pPr>
-    </w:p>
+    <w:p/>
     <w:p>
       <w:pPr>
         <w:pStyle w:val="a4"/>
@@ -2638,13 +2612,7 @@
     <w:p/>
     <w:p/>
     <w:p/>
-    <w:p>
-      <w:pPr>
-        <w:rPr>
-          <w:rFonts w:hint="eastAsia"/>
-        </w:rPr>
-      </w:pPr>
-    </w:p>
+    <w:p/>
     <w:p>
       <w:pPr>
         <w:pStyle w:val="a4"/>
@@ -2776,9 +2744,6 @@
     <w:p>
       <w:pPr>
         <w:jc w:val="left"/>
-        <w:rPr>
-          <w:rFonts w:hint="eastAsia"/>
-        </w:rPr>
       </w:pPr>
     </w:p>
     <w:p>
@@ -3221,7 +3186,7 @@
               <w:rPr>
                 <w:rFonts w:ascii="메이플스토리" w:eastAsia="메이플스토리" w:hAnsi="메이플스토리" w:hint="eastAsia"/>
               </w:rPr>
-              <w:t xml:space="preserve"> 로부터 데이터 소켓을 전달받는 함수</w:t>
+              <w:t>로부터 데이터 소켓을 전달받는 함수</w:t>
             </w:r>
           </w:p>
         </w:tc>
@@ -3636,7 +3601,13 @@
               <w:rPr>
                 <w:rFonts w:ascii="메이플스토리" w:eastAsia="메이플스토리" w:hAnsi="메이플스토리" w:hint="eastAsia"/>
               </w:rPr>
-              <w:t>입력 받은 데이터를 서버에 전달하는 함수</w:t>
+              <w:t>입력 받은</w:t>
+            </w:r>
+            <w:r>
+              <w:rPr>
+                <w:rFonts w:ascii="메이플스토리" w:eastAsia="메이플스토리" w:hAnsi="메이플스토리" w:hint="eastAsia"/>
+              </w:rPr>
+              <w:t xml:space="preserve"> 데이터를 서버에 전달하는 함수</w:t>
             </w:r>
           </w:p>
         </w:tc>
@@ -4260,7 +4231,7 @@
               <w:rPr>
                 <w:rFonts w:ascii="메이플스토리" w:eastAsia="메이플스토리" w:hAnsi="메이플스토리" w:hint="eastAsia"/>
               </w:rPr>
-              <w:t>클라이언트 로부터 데이터 소켓을 전달받는 함수</w:t>
+              <w:t>클라이언트로부터 데이터 소켓을 전달받는 함수</w:t>
             </w:r>
           </w:p>
         </w:tc>
@@ -4361,7 +4332,7 @@
               <w:rPr>
                 <w:rFonts w:ascii="메이플스토리" w:eastAsia="메이플스토리" w:hAnsi="메이플스토리" w:hint="eastAsia"/>
               </w:rPr>
-              <w:t>클라이언트 로부터 입력 데이터를 받는 함수</w:t>
+              <w:t>클라이언트로부터 입력 데이터를 받는 함수</w:t>
             </w:r>
           </w:p>
         </w:tc>
@@ -4456,26 +4427,12 @@
               </w:rPr>
               <w:t xml:space="preserve">클라이언트로부터 실시간으로 게임 상태를 확인하도록 </w:t>
             </w:r>
-            <w:proofErr w:type="gramStart"/>
             <w:r>
               <w:rPr>
                 <w:rFonts w:ascii="메이플스토리" w:eastAsia="메이플스토리" w:hAnsi="메이플스토리" w:hint="eastAsia"/>
               </w:rPr>
-              <w:t>요청</w:t>
-            </w:r>
-            <w:r>
-              <w:rPr>
-                <w:rFonts w:ascii="메이플스토리" w:eastAsia="메이플스토리" w:hAnsi="메이플스토리" w:hint="eastAsia"/>
-              </w:rPr>
-              <w:t xml:space="preserve"> </w:t>
-            </w:r>
-            <w:r>
-              <w:rPr>
-                <w:rFonts w:ascii="메이플스토리" w:eastAsia="메이플스토리" w:hAnsi="메이플스토리" w:hint="eastAsia"/>
-              </w:rPr>
-              <w:t>받아</w:t>
-            </w:r>
-            <w:proofErr w:type="gramEnd"/>
+              <w:t>요청을 받아</w:t>
+            </w:r>
             <w:r>
               <w:rPr>
                 <w:rFonts w:ascii="메이플스토리" w:eastAsia="메이플스토리" w:hAnsi="메이플스토리" w:hint="eastAsia"/>
@@ -4575,19 +4532,11 @@
                 <w:rFonts w:ascii="메이플스토리" w:eastAsia="메이플스토리" w:hAnsi="메이플스토리"/>
               </w:rPr>
             </w:pPr>
-            <w:proofErr w:type="gramStart"/>
             <w:r>
               <w:rPr>
                 <w:rFonts w:ascii="메이플스토리" w:eastAsia="메이플스토리" w:hAnsi="메이플스토리" w:hint="eastAsia"/>
               </w:rPr>
-              <w:t>클라이언트 에</w:t>
-            </w:r>
-            <w:proofErr w:type="gramEnd"/>
-            <w:r>
-              <w:rPr>
-                <w:rFonts w:ascii="메이플스토리" w:eastAsia="메이플스토리" w:hAnsi="메이플스토리" w:hint="eastAsia"/>
-              </w:rPr>
-              <w:t xml:space="preserve"> 데이터 소켓을 전달하는 함수</w:t>
+              <w:t>클라이언트에 데이터 소켓을 전달하는 함수</w:t>
             </w:r>
           </w:p>
         </w:tc>
@@ -5026,7 +4975,19 @@
               <w:rPr>
                 <w:rFonts w:ascii="메이플스토리" w:eastAsia="메이플스토리" w:hAnsi="메이플스토리" w:hint="eastAsia"/>
               </w:rPr>
-              <w:t>가 서버와 연결되어 준비상태인지 확인하는 함수</w:t>
+              <w:t>가 서버와 연결되어 준비</w:t>
+            </w:r>
+            <w:r>
+              <w:rPr>
+                <w:rFonts w:ascii="메이플스토리" w:eastAsia="메이플스토리" w:hAnsi="메이플스토리" w:hint="eastAsia"/>
+              </w:rPr>
+              <w:t xml:space="preserve"> </w:t>
+            </w:r>
+            <w:r>
+              <w:rPr>
+                <w:rFonts w:ascii="메이플스토리" w:eastAsia="메이플스토리" w:hAnsi="메이플스토리" w:hint="eastAsia"/>
+              </w:rPr>
+              <w:t>상태인지 확인하는 함수</w:t>
             </w:r>
           </w:p>
         </w:tc>
@@ -5327,9 +5288,6 @@
     <w:p>
       <w:pPr>
         <w:jc w:val="left"/>
-        <w:rPr>
-          <w:rFonts w:hint="eastAsia"/>
-        </w:rPr>
       </w:pPr>
     </w:p>
     <w:p>
@@ -5515,7 +5473,19 @@
               <w:rPr>
                 <w:rFonts w:hint="eastAsia"/>
               </w:rPr>
-              <w:t>클라이언트 프레임워크 및 수신함수 구현,</w:t>
+              <w:t>클라이언트 프레임워크 및 수신</w:t>
+            </w:r>
+            <w:r>
+              <w:rPr>
+                <w:rFonts w:hint="eastAsia"/>
+              </w:rPr>
+              <w:t xml:space="preserve"> </w:t>
+            </w:r>
+            <w:r>
+              <w:rPr>
+                <w:rFonts w:hint="eastAsia"/>
+              </w:rPr>
+              <w:t>함수 구현,</w:t>
             </w:r>
             <w:r>
               <w:t xml:space="preserve"> </w:t>

</xml_diff>